<commit_message>
Writing a new Article for Perfecting the Fight Room
</commit_message>
<xml_diff>
--- a/Articles/2026/2_Game_Maker_2/18_Perfecting_The_Fight/18 Perfecting the Fight.docx
+++ b/Articles/2026/2_Game_Maker_2/18_Perfecting_The_Fight/18 Perfecting the Fight.docx
@@ -12,115 +12,15 @@
     </w:p>
     <w:p/>
     <w:p>
-      <w:r>
-        <w:t xml:space="preserve">In a previous tutorial, we created our fight room, and we threw our characters into this room, but are they </w:t>
-      </w:r>
-      <w:proofErr w:type="gramStart"/>
-      <w:r>
-        <w:t>actually performing</w:t>
-      </w:r>
-      <w:proofErr w:type="gramEnd"/>
-      <w:r>
-        <w:t xml:space="preserve"> in the manner that we would expect them to? They seem to be sizing each other up, and looking at each other menacingly, but when it comes to </w:t>
-      </w:r>
-      <w:proofErr w:type="gramStart"/>
-      <w:r>
-        <w:t>actually fighting</w:t>
-      </w:r>
-      <w:proofErr w:type="gramEnd"/>
-      <w:r>
-        <w:t xml:space="preserve">, do we </w:t>
-      </w:r>
-      <w:proofErr w:type="gramStart"/>
-      <w:r>
-        <w:t>actually have</w:t>
-      </w:r>
-      <w:proofErr w:type="gramEnd"/>
-      <w:r>
-        <w:t xml:space="preserve"> any true interaction between the two. They seem to be fighting each other from across the room, with nothing coming into contact. What, are these two fighting telepathically? The score board progression bar moves, but there is no fight going on. I think this room needs a bit of help, and in this tutorial, we are going to enhance the code so that it gets it.</w:t>
-      </w:r>
-    </w:p>
-    <w:p>
-      <w:r>
-        <w:t xml:space="preserve">We are going to create a brand-new object, and we will be calling this new object, </w:t>
-      </w:r>
-      <w:proofErr w:type="spellStart"/>
-      <w:r>
-        <w:t>obj_hit_effect</w:t>
-      </w:r>
-      <w:proofErr w:type="spellEnd"/>
-    </w:p>
-    <w:p>
-      <w:r>
-        <w:t>These are the 5 code files, that we will be interacting with.</w:t>
-      </w:r>
-    </w:p>
-    <w:p>
-      <w:bookmarkStart w:id="0" w:name="_Hlk221708228"/>
-      <w:proofErr w:type="spellStart"/>
-      <w:r>
-        <w:t>obj_hit_effect</w:t>
-      </w:r>
-      <w:proofErr w:type="spellEnd"/>
-    </w:p>
-    <w:p>
-      <w:bookmarkStart w:id="1" w:name="_Hlk221708286"/>
-      <w:bookmarkEnd w:id="0"/>
-      <w:proofErr w:type="spellStart"/>
-      <w:r>
-        <w:t>obj_hero_fight</w:t>
-      </w:r>
-      <w:bookmarkEnd w:id="1"/>
-      <w:r>
-        <w:t>_CREATE_EVENT</w:t>
-      </w:r>
-      <w:proofErr w:type="spellEnd"/>
-    </w:p>
-    <w:p>
-      <w:proofErr w:type="spellStart"/>
-      <w:r>
-        <w:t>obj_hero_fight_STEP_EVENT</w:t>
-      </w:r>
-      <w:proofErr w:type="spellEnd"/>
-    </w:p>
-    <w:p>
-      <w:r>
-        <w:t>obj_enemy_fight_CREATE_EVENT_v2</w:t>
-      </w:r>
-    </w:p>
-    <w:p>
-      <w:r>
-        <w:t>obj_enemy_fight_STEP_EVENT_v2</w:t>
-      </w:r>
-    </w:p>
-    <w:p>
       <w:pPr>
-        <w:pStyle w:val="Heading1"/>
+        <w:jc w:val="center"/>
       </w:pPr>
       <w:r>
-        <w:t>The Object Hit Effect</w:t>
-      </w:r>
-    </w:p>
-    <w:p>
-      <w:r>
-        <w:t xml:space="preserve">The </w:t>
-      </w:r>
-      <w:proofErr w:type="spellStart"/>
-      <w:r>
-        <w:t>obj_hit_effect</w:t>
-      </w:r>
-      <w:proofErr w:type="spellEnd"/>
-      <w:r>
-        <w:t xml:space="preserve"> will be a brand-new object that we will be creating.</w:t>
-      </w:r>
-    </w:p>
-    <w:p>
-      <w:r>
         <w:drawing>
-          <wp:inline distT="0" distB="0" distL="0" distR="0" wp14:anchorId="0FF74A50" wp14:editId="1CEAA4D3">
-            <wp:extent cx="2800741" cy="1952898"/>
-            <wp:effectExtent l="0" t="0" r="0" b="9525"/>
-            <wp:docPr id="327563052" name="Picture 1"/>
+          <wp:inline distT="0" distB="0" distL="0" distR="0" wp14:anchorId="5366C3C1" wp14:editId="2870B6A8">
+            <wp:extent cx="2829320" cy="2476846"/>
+            <wp:effectExtent l="0" t="0" r="9525" b="0"/>
+            <wp:docPr id="706313447" name="Picture 1"/>
             <wp:cNvGraphicFramePr>
               <a:graphicFrameLocks xmlns:a="http://schemas.openxmlformats.org/drawingml/2006/main" noChangeAspect="1"/>
             </wp:cNvGraphicFramePr>
@@ -128,7 +28,7 @@
               <a:graphicData uri="http://schemas.openxmlformats.org/drawingml/2006/picture">
                 <pic:pic xmlns:pic="http://schemas.openxmlformats.org/drawingml/2006/picture">
                   <pic:nvPicPr>
-                    <pic:cNvPr id="327563052" name=""/>
+                    <pic:cNvPr id="706313447" name=""/>
                     <pic:cNvPicPr/>
                   </pic:nvPicPr>
                   <pic:blipFill>
@@ -140,7 +40,7 @@
                   <pic:spPr>
                     <a:xfrm>
                       <a:off x="0" y="0"/>
-                      <a:ext cx="2800741" cy="1952898"/>
+                      <a:ext cx="2829320" cy="2476846"/>
                     </a:xfrm>
                     <a:prstGeom prst="rect">
                       <a:avLst/>
@@ -154,13 +54,242 @@
       </w:r>
     </w:p>
     <w:p>
+      <w:pPr>
+        <w:jc w:val="center"/>
+      </w:pPr>
+    </w:p>
+    <w:p>
+      <w:r>
+        <w:t xml:space="preserve">In a previous tutorial, we created our fight room, and we threw our characters into this room, but are they </w:t>
+      </w:r>
+      <w:r>
+        <w:t>truly</w:t>
+      </w:r>
+      <w:r>
+        <w:t xml:space="preserve"> performing in the manner that we would expect them to? They seem to be sizing each other up, and looking at each other menacingly, but when it comes to </w:t>
+      </w:r>
+      <w:r>
+        <w:t>this fight</w:t>
+      </w:r>
+      <w:r>
+        <w:t xml:space="preserve">, do we </w:t>
+      </w:r>
+      <w:r>
+        <w:t>really</w:t>
+      </w:r>
+      <w:r>
+        <w:t xml:space="preserve"> have any true interaction between the two. </w:t>
+      </w:r>
+    </w:p>
+    <w:p>
+      <w:r>
+        <w:t>After all, this insane fight is taking place with our characters clear across the room from one another. No connecting blows, no flying sparks of magic, NOTHING.</w:t>
+      </w:r>
+      <w:r>
+        <w:t xml:space="preserve"> What</w:t>
+      </w:r>
+      <w:r>
+        <w:t>?</w:t>
+      </w:r>
+      <w:r>
+        <w:t xml:space="preserve"> </w:t>
+      </w:r>
+      <w:r>
+        <w:t>A</w:t>
+      </w:r>
+      <w:r>
+        <w:t xml:space="preserve">re these two fighting telepathically? </w:t>
+      </w:r>
+      <w:proofErr w:type="gramStart"/>
+      <w:r>
+        <w:t>Sure</w:t>
+      </w:r>
+      <w:proofErr w:type="gramEnd"/>
+      <w:r>
+        <w:t xml:space="preserve"> we have the</w:t>
+      </w:r>
+      <w:r>
+        <w:t xml:space="preserve"> score board progression bar mov</w:t>
+      </w:r>
+      <w:r>
+        <w:t xml:space="preserve">ing, but visually we </w:t>
+      </w:r>
+      <w:proofErr w:type="gramStart"/>
+      <w:r>
+        <w:t>can’t</w:t>
+      </w:r>
+      <w:proofErr w:type="gramEnd"/>
+      <w:r>
+        <w:t xml:space="preserve"> understand what it is measuring.</w:t>
+      </w:r>
+      <w:r>
+        <w:t xml:space="preserve"> I think this room needs a bit of help, and in this tutorial, we are going to enhance the code</w:t>
+      </w:r>
+      <w:r>
+        <w:t>,</w:t>
+      </w:r>
+      <w:r>
+        <w:t xml:space="preserve"> so that it gets it.</w:t>
+      </w:r>
+    </w:p>
+    <w:p>
+      <w:r>
+        <w:t xml:space="preserve">These are the </w:t>
+      </w:r>
+      <w:r>
+        <w:t>3</w:t>
+      </w:r>
+      <w:r>
+        <w:t xml:space="preserve"> code files, that we will be interacting with.</w:t>
+      </w:r>
+    </w:p>
+    <w:p>
+      <w:pPr>
+        <w:pStyle w:val="NoSpacing"/>
+        <w:numPr>
+          <w:ilvl w:val="0"/>
+          <w:numId w:val="12"/>
+        </w:numPr>
+      </w:pPr>
+      <w:bookmarkStart w:id="0" w:name="_Hlk221708228"/>
+      <w:proofErr w:type="spellStart"/>
+      <w:r>
+        <w:t>obj_hit_effect</w:t>
+      </w:r>
+      <w:proofErr w:type="spellEnd"/>
+    </w:p>
+    <w:p>
+      <w:pPr>
+        <w:pStyle w:val="NoSpacing"/>
+        <w:numPr>
+          <w:ilvl w:val="0"/>
+          <w:numId w:val="12"/>
+        </w:numPr>
+      </w:pPr>
+      <w:bookmarkStart w:id="1" w:name="_Hlk221708286"/>
+      <w:bookmarkEnd w:id="0"/>
+      <w:proofErr w:type="spellStart"/>
+      <w:r>
+        <w:t>obj_hero_fight</w:t>
+      </w:r>
+      <w:bookmarkEnd w:id="1"/>
+      <w:proofErr w:type="spellEnd"/>
+    </w:p>
+    <w:p>
+      <w:pPr>
+        <w:pStyle w:val="NoSpacing"/>
+      </w:pPr>
+      <w:bookmarkStart w:id="2" w:name="_Hlk222210393"/>
+      <w:r>
+        <w:t>CREATE &amp; STEP</w:t>
+      </w:r>
+    </w:p>
+    <w:bookmarkEnd w:id="2"/>
+    <w:p>
+      <w:pPr>
+        <w:pStyle w:val="NoSpacing"/>
+        <w:numPr>
+          <w:ilvl w:val="0"/>
+          <w:numId w:val="12"/>
+        </w:numPr>
+      </w:pPr>
+      <w:proofErr w:type="spellStart"/>
+      <w:r>
+        <w:t>obj_enemy_fight</w:t>
+      </w:r>
+      <w:proofErr w:type="spellEnd"/>
+    </w:p>
+    <w:p>
+      <w:pPr>
+        <w:pStyle w:val="NoSpacing"/>
+      </w:pPr>
+      <w:r>
+        <w:t>CREATE &amp; STEP</w:t>
+      </w:r>
+    </w:p>
+    <w:p>
+      <w:pPr>
+        <w:pStyle w:val="Heading1"/>
+      </w:pPr>
+      <w:r>
+        <w:t>The Object Hit Effect</w:t>
+      </w:r>
+    </w:p>
+    <w:p>
+      <w:r>
+        <w:t xml:space="preserve">We are going to create a brand-new object, and we will be calling this new </w:t>
+      </w:r>
+      <w:r>
+        <w:t>object,</w:t>
+      </w:r>
+      <w:r>
+        <w:rPr>
+          <w:rStyle w:val="Strong"/>
+        </w:rPr>
+        <w:t xml:space="preserve"> </w:t>
+      </w:r>
+      <w:proofErr w:type="spellStart"/>
+      <w:r>
+        <w:rPr>
+          <w:rStyle w:val="Strong"/>
+        </w:rPr>
+        <w:t>obj_hit_effect</w:t>
+      </w:r>
+      <w:proofErr w:type="spellEnd"/>
+      <w:r>
+        <w:t>.</w:t>
+      </w:r>
+    </w:p>
+    <w:p>
+      <w:r>
+        <w:lastRenderedPageBreak/>
+        <w:drawing>
+          <wp:inline distT="0" distB="0" distL="0" distR="0" wp14:anchorId="26E23A67" wp14:editId="4FE73D6F">
+            <wp:extent cx="2753109" cy="1933845"/>
+            <wp:effectExtent l="0" t="0" r="9525" b="9525"/>
+            <wp:docPr id="1524706034" name="Picture 1"/>
+            <wp:cNvGraphicFramePr>
+              <a:graphicFrameLocks xmlns:a="http://schemas.openxmlformats.org/drawingml/2006/main" noChangeAspect="1"/>
+            </wp:cNvGraphicFramePr>
+            <a:graphic xmlns:a="http://schemas.openxmlformats.org/drawingml/2006/main">
+              <a:graphicData uri="http://schemas.openxmlformats.org/drawingml/2006/picture">
+                <pic:pic xmlns:pic="http://schemas.openxmlformats.org/drawingml/2006/picture">
+                  <pic:nvPicPr>
+                    <pic:cNvPr id="1524706034" name=""/>
+                    <pic:cNvPicPr/>
+                  </pic:nvPicPr>
+                  <pic:blipFill>
+                    <a:blip r:embed="rId6"/>
+                    <a:stretch>
+                      <a:fillRect/>
+                    </a:stretch>
+                  </pic:blipFill>
+                  <pic:spPr>
+                    <a:xfrm>
+                      <a:off x="0" y="0"/>
+                      <a:ext cx="2753109" cy="1933845"/>
+                    </a:xfrm>
+                    <a:prstGeom prst="rect">
+                      <a:avLst/>
+                    </a:prstGeom>
+                  </pic:spPr>
+                </pic:pic>
+              </a:graphicData>
+            </a:graphic>
+          </wp:inline>
+        </w:drawing>
+      </w:r>
+    </w:p>
+    <w:p>
       <w:r>
         <w:t>This new object will have 3 Events attached to it.</w:t>
       </w:r>
     </w:p>
     <w:p>
       <w:r>
-        <w:lastRenderedPageBreak/>
+        <w:rPr>
+          <w:noProof/>
+        </w:rPr>
         <w:drawing>
           <wp:inline distT="0" distB="0" distL="0" distR="0" wp14:anchorId="2105C393" wp14:editId="752CB23F">
             <wp:extent cx="2848373" cy="1419423"/>
@@ -177,7 +306,7 @@
                     <pic:cNvPicPr/>
                   </pic:nvPicPr>
                   <pic:blipFill>
-                    <a:blip r:embed="rId6"/>
+                    <a:blip r:embed="rId7"/>
                     <a:stretch>
                       <a:fillRect/>
                     </a:stretch>
@@ -204,13 +333,25 @@
       </w:r>
     </w:p>
     <w:p>
-      <w:hyperlink r:id="rId7" w:history="1">
+      <w:hyperlink r:id="rId8" w:history="1">
         <w:proofErr w:type="spellStart"/>
         <w:r>
           <w:rPr>
             <w:rStyle w:val="Hyperlink"/>
           </w:rPr>
-          <w:t>obj_hit_effect</w:t>
+          <w:t>obj_hit_e</w:t>
+        </w:r>
+        <w:r>
+          <w:rPr>
+            <w:rStyle w:val="Hyperlink"/>
+          </w:rPr>
+          <w:t>f</w:t>
+        </w:r>
+        <w:r>
+          <w:rPr>
+            <w:rStyle w:val="Hyperlink"/>
+          </w:rPr>
+          <w:t>fect</w:t>
         </w:r>
         <w:proofErr w:type="spellEnd"/>
       </w:hyperlink>
@@ -233,19 +374,43 @@
     </w:p>
     <w:p>
       <w:r>
-        <w:t xml:space="preserve">This object already exists we will only be making changes to the code. So, go to this object file in the </w:t>
-      </w:r>
-      <w:proofErr w:type="spellStart"/>
-      <w:r>
-        <w:t>Fight_Object</w:t>
-      </w:r>
-      <w:proofErr w:type="spellEnd"/>
-      <w:r>
-        <w:t xml:space="preserve"> folder and open it.</w:t>
-      </w:r>
-    </w:p>
-    <w:p>
-      <w:r>
+        <w:t xml:space="preserve">If you look in your Asset browser, you will see that this </w:t>
+      </w:r>
+      <w:proofErr w:type="gramStart"/>
+      <w:r>
+        <w:t xml:space="preserve">particular </w:t>
+      </w:r>
+      <w:r>
+        <w:t>object</w:t>
+      </w:r>
+      <w:proofErr w:type="gramEnd"/>
+      <w:r>
+        <w:t xml:space="preserve"> already exists</w:t>
+      </w:r>
+      <w:r>
+        <w:t>.</w:t>
+      </w:r>
+      <w:r>
+        <w:t xml:space="preserve"> </w:t>
+      </w:r>
+      <w:r>
+        <w:t>So, w</w:t>
+      </w:r>
+      <w:r>
+        <w:t>e will only</w:t>
+      </w:r>
+      <w:r>
+        <w:t xml:space="preserve"> need to open it back up, and make a few changes</w:t>
+      </w:r>
+      <w:r>
+        <w:t xml:space="preserve"> to the code. </w:t>
+      </w:r>
+    </w:p>
+    <w:p>
+      <w:r>
+        <w:rPr>
+          <w:noProof/>
+        </w:rPr>
         <w:drawing>
           <wp:inline distT="0" distB="0" distL="0" distR="0" wp14:anchorId="280CFE67" wp14:editId="6B801D4B">
             <wp:extent cx="2400299" cy="1685142"/>
@@ -262,7 +427,7 @@
                     <pic:cNvPicPr/>
                   </pic:nvPicPr>
                   <pic:blipFill>
-                    <a:blip r:embed="rId8"/>
+                    <a:blip r:embed="rId9"/>
                     <a:stretch>
                       <a:fillRect/>
                     </a:stretch>
@@ -285,6 +450,7 @@
     </w:p>
     <w:p>
       <w:r>
+        <w:lastRenderedPageBreak/>
         <w:t xml:space="preserve">This object will have 3 events attached to it, but we will only be messing with two of them. </w:t>
       </w:r>
     </w:p>
@@ -295,6 +461,9 @@
     </w:p>
     <w:p>
       <w:r>
+        <w:rPr>
+          <w:noProof/>
+        </w:rPr>
         <w:drawing>
           <wp:inline distT="0" distB="0" distL="0" distR="0" wp14:anchorId="441D10ED" wp14:editId="2A1F32BC">
             <wp:extent cx="2943636" cy="1524213"/>
@@ -311,7 +480,7 @@
                     <pic:cNvPicPr/>
                   </pic:nvPicPr>
                   <pic:blipFill>
-                    <a:blip r:embed="rId9"/>
+                    <a:blip r:embed="rId10"/>
                     <a:stretch>
                       <a:fillRect/>
                     </a:stretch>
@@ -335,16 +504,34 @@
     <w:p/>
     <w:p>
       <w:r>
-        <w:t>Go here to find the Code for these Events.</w:t>
-      </w:r>
-    </w:p>
-    <w:p>
-      <w:hyperlink r:id="rId10" w:history="1">
+        <w:t xml:space="preserve">Go here to find the </w:t>
+      </w:r>
+      <w:r>
+        <w:t>c</w:t>
+      </w:r>
+      <w:r>
+        <w:t>ode for these Events.</w:t>
+      </w:r>
+    </w:p>
+    <w:p>
+      <w:hyperlink r:id="rId11" w:history="1">
         <w:r>
           <w:rPr>
             <w:rStyle w:val="Hyperlink"/>
           </w:rPr>
-          <w:t>2 obj hero fight CREATE &amp; STEP</w:t>
+          <w:t>2 obj her</w:t>
+        </w:r>
+        <w:r>
+          <w:rPr>
+            <w:rStyle w:val="Hyperlink"/>
+          </w:rPr>
+          <w:t>o</w:t>
+        </w:r>
+        <w:r>
+          <w:rPr>
+            <w:rStyle w:val="Hyperlink"/>
+          </w:rPr>
+          <w:t xml:space="preserve"> fight CREATE &amp; STEP</w:t>
         </w:r>
       </w:hyperlink>
     </w:p>
@@ -366,6 +553,9 @@
     </w:p>
     <w:p>
       <w:r>
+        <w:rPr>
+          <w:noProof/>
+        </w:rPr>
         <w:drawing>
           <wp:inline distT="0" distB="0" distL="0" distR="0" wp14:anchorId="2F931B8A" wp14:editId="3994534D">
             <wp:extent cx="2781688" cy="1819529"/>
@@ -382,7 +572,7 @@
                     <pic:cNvPicPr/>
                   </pic:nvPicPr>
                   <pic:blipFill>
-                    <a:blip r:embed="rId11"/>
+                    <a:blip r:embed="rId12"/>
                     <a:stretch>
                       <a:fillRect/>
                     </a:stretch>
@@ -406,7 +596,43 @@
     <w:p/>
     <w:p>
       <w:r>
-        <w:t>The enemy fight object, also has 3 events attach to it, but again, we will only be messing around with 2 of these events</w:t>
+        <w:t>Next up will be the</w:t>
+      </w:r>
+      <w:r>
+        <w:t xml:space="preserve"> </w:t>
+      </w:r>
+      <w:r>
+        <w:rPr>
+          <w:rStyle w:val="Strong"/>
+        </w:rPr>
+        <w:t>enemy fight object</w:t>
+      </w:r>
+      <w:r>
+        <w:t xml:space="preserve">. It </w:t>
+      </w:r>
+      <w:r>
+        <w:t xml:space="preserve">also </w:t>
+      </w:r>
+      <w:r>
+        <w:t xml:space="preserve">already exists, and </w:t>
+      </w:r>
+      <w:r>
+        <w:t>has 3 events attach to it</w:t>
+      </w:r>
+      <w:r>
+        <w:t>.</w:t>
+      </w:r>
+      <w:r>
+        <w:t xml:space="preserve"> </w:t>
+      </w:r>
+      <w:r>
+        <w:t>B</w:t>
+      </w:r>
+      <w:r>
+        <w:t>ut again, we will only be messing around with 2 of these events</w:t>
+      </w:r>
+      <w:r>
+        <w:t>.</w:t>
       </w:r>
     </w:p>
     <w:p>
@@ -416,6 +642,10 @@
     </w:p>
     <w:p>
       <w:r>
+        <w:rPr>
+          <w:noProof/>
+        </w:rPr>
+        <w:lastRenderedPageBreak/>
         <w:drawing>
           <wp:inline distT="0" distB="0" distL="0" distR="0" wp14:anchorId="23EB0756" wp14:editId="0A852970">
             <wp:extent cx="2943636" cy="1524213"/>
@@ -432,7 +662,7 @@
                     <pic:cNvPicPr/>
                   </pic:nvPicPr>
                   <pic:blipFill>
-                    <a:blip r:embed="rId9"/>
+                    <a:blip r:embed="rId10"/>
                     <a:stretch>
                       <a:fillRect/>
                     </a:stretch>
@@ -453,13 +683,34 @@
         </w:drawing>
       </w:r>
     </w:p>
-    <w:p/>
+    <w:p>
+      <w:r>
+        <w:t>Go here to find the code for these Events.</w:t>
+      </w:r>
+    </w:p>
+    <w:p>
+      <w:hyperlink r:id="rId13" w:history="1">
+        <w:r>
+          <w:rPr>
+            <w:rStyle w:val="Hyperlink"/>
+          </w:rPr>
+          <w:t xml:space="preserve">3 </w:t>
+        </w:r>
+        <w:proofErr w:type="spellStart"/>
+        <w:r>
+          <w:rPr>
+            <w:rStyle w:val="Hyperlink"/>
+          </w:rPr>
+          <w:t>obj_enemy_fight</w:t>
+        </w:r>
+        <w:proofErr w:type="spellEnd"/>
+      </w:hyperlink>
+    </w:p>
     <w:p>
       <w:pPr>
         <w:pStyle w:val="Heading1"/>
       </w:pPr>
       <w:r>
-        <w:lastRenderedPageBreak/>
         <w:t>Fixing Errors</w:t>
       </w:r>
     </w:p>
@@ -486,9 +737,29 @@
       <w:r>
         <w:t xml:space="preserve"> CREATE event.</w:t>
       </w:r>
-    </w:p>
-    <w:p>
-      <w:r>
+      <w:r>
+        <w:t xml:space="preserve"> If the hero is moving through to the backside of the slime you would think that you need to decrease the stop distance, but </w:t>
+      </w:r>
+      <w:proofErr w:type="gramStart"/>
+      <w:r>
+        <w:t>actually reducing</w:t>
+      </w:r>
+      <w:proofErr w:type="gramEnd"/>
+      <w:r>
+        <w:t xml:space="preserve"> the space he moves here is an increase of the lunge stop distance.</w:t>
+      </w:r>
+    </w:p>
+    <w:p>
+      <w:r>
+        <w:t>Here is the Hero’s Create code for the fighting Hero</w:t>
+      </w:r>
+    </w:p>
+    <w:p>
+      <w:r>
+        <w:rPr>
+          <w:noProof/>
+        </w:rPr>
+        <w:lastRenderedPageBreak/>
         <w:drawing>
           <wp:inline distT="0" distB="0" distL="0" distR="0" wp14:anchorId="7F92C4C6" wp14:editId="3C93CC20">
             <wp:extent cx="5534797" cy="4887007"/>
@@ -505,7 +776,7 @@
                     <pic:cNvPicPr/>
                   </pic:nvPicPr>
                   <pic:blipFill>
-                    <a:blip r:embed="rId12"/>
+                    <a:blip r:embed="rId14"/>
                     <a:stretch>
                       <a:fillRect/>
                     </a:stretch>
@@ -524,6 +795,50 @@
             </a:graphic>
           </wp:inline>
         </w:drawing>
+      </w:r>
+    </w:p>
+    <w:p/>
+    <w:p>
+      <w:pPr>
+        <w:pStyle w:val="Heading1"/>
+      </w:pPr>
+      <w:r>
+        <w:t xml:space="preserve">Changing the </w:t>
+      </w:r>
+      <w:proofErr w:type="spellStart"/>
+      <w:r>
+        <w:t>lunge_stop_distance</w:t>
+      </w:r>
+      <w:proofErr w:type="spellEnd"/>
+      <w:r>
+        <w:t xml:space="preserve"> on the Slime</w:t>
+      </w:r>
+    </w:p>
+    <w:p>
+      <w:r>
+        <w:t xml:space="preserve">Just increasing this setting for the hero, is not enough. Especially if you find your enemy object is also moving through the hero. He has his own </w:t>
+      </w:r>
+      <w:proofErr w:type="spellStart"/>
+      <w:r>
+        <w:t>lunge_stop_distance</w:t>
+      </w:r>
+      <w:proofErr w:type="spellEnd"/>
+      <w:r>
+        <w:t>, and you will need to change the code in here too, if you want things to look right.</w:t>
+      </w:r>
+    </w:p>
+    <w:p/>
+    <w:p>
+      <w:r>
+        <w:t xml:space="preserve">Working with the 3 files that we have here, seems to do a pretty good job of enhancing the movements of these characters. They are not using any flying magic or any other projectiles, but beginning with this simple lunge </w:t>
+      </w:r>
+      <w:proofErr w:type="spellStart"/>
+      <w:r>
+        <w:t>manuver</w:t>
+      </w:r>
+      <w:proofErr w:type="spellEnd"/>
+      <w:r>
+        <w:t>, is a great starting point. So, I will end this tutorial here.</w:t>
       </w:r>
     </w:p>
     <w:p/>
@@ -672,6 +987,95 @@
       </w:rPr>
     </w:lvl>
   </w:abstractNum>
+  <w:abstractNum w:abstractNumId="2" w15:restartNumberingAfterBreak="0">
+    <w:nsid w:val="212F2D92"/>
+    <w:multiLevelType w:val="hybridMultilevel"/>
+    <w:tmpl w:val="677EC8A2"/>
+    <w:lvl w:ilvl="0" w:tplc="0409000F">
+      <w:start w:val="1"/>
+      <w:numFmt w:val="decimal"/>
+      <w:lvlText w:val="%1."/>
+      <w:lvlJc w:val="left"/>
+      <w:pPr>
+        <w:ind w:left="720" w:hanging="360"/>
+      </w:pPr>
+      <w:rPr>
+        <w:rFonts w:hint="default"/>
+      </w:rPr>
+    </w:lvl>
+    <w:lvl w:ilvl="1" w:tplc="04090019" w:tentative="1">
+      <w:start w:val="1"/>
+      <w:numFmt w:val="lowerLetter"/>
+      <w:lvlText w:val="%2."/>
+      <w:lvlJc w:val="left"/>
+      <w:pPr>
+        <w:ind w:left="1440" w:hanging="360"/>
+      </w:pPr>
+    </w:lvl>
+    <w:lvl w:ilvl="2" w:tplc="0409001B" w:tentative="1">
+      <w:start w:val="1"/>
+      <w:numFmt w:val="lowerRoman"/>
+      <w:lvlText w:val="%3."/>
+      <w:lvlJc w:val="right"/>
+      <w:pPr>
+        <w:ind w:left="2160" w:hanging="180"/>
+      </w:pPr>
+    </w:lvl>
+    <w:lvl w:ilvl="3" w:tplc="0409000F" w:tentative="1">
+      <w:start w:val="1"/>
+      <w:numFmt w:val="decimal"/>
+      <w:lvlText w:val="%4."/>
+      <w:lvlJc w:val="left"/>
+      <w:pPr>
+        <w:ind w:left="2880" w:hanging="360"/>
+      </w:pPr>
+    </w:lvl>
+    <w:lvl w:ilvl="4" w:tplc="04090019" w:tentative="1">
+      <w:start w:val="1"/>
+      <w:numFmt w:val="lowerLetter"/>
+      <w:lvlText w:val="%5."/>
+      <w:lvlJc w:val="left"/>
+      <w:pPr>
+        <w:ind w:left="3600" w:hanging="360"/>
+      </w:pPr>
+    </w:lvl>
+    <w:lvl w:ilvl="5" w:tplc="0409001B" w:tentative="1">
+      <w:start w:val="1"/>
+      <w:numFmt w:val="lowerRoman"/>
+      <w:lvlText w:val="%6."/>
+      <w:lvlJc w:val="right"/>
+      <w:pPr>
+        <w:ind w:left="4320" w:hanging="180"/>
+      </w:pPr>
+    </w:lvl>
+    <w:lvl w:ilvl="6" w:tplc="0409000F" w:tentative="1">
+      <w:start w:val="1"/>
+      <w:numFmt w:val="decimal"/>
+      <w:lvlText w:val="%7."/>
+      <w:lvlJc w:val="left"/>
+      <w:pPr>
+        <w:ind w:left="5040" w:hanging="360"/>
+      </w:pPr>
+    </w:lvl>
+    <w:lvl w:ilvl="7" w:tplc="04090019" w:tentative="1">
+      <w:start w:val="1"/>
+      <w:numFmt w:val="lowerLetter"/>
+      <w:lvlText w:val="%8."/>
+      <w:lvlJc w:val="left"/>
+      <w:pPr>
+        <w:ind w:left="5760" w:hanging="360"/>
+      </w:pPr>
+    </w:lvl>
+    <w:lvl w:ilvl="8" w:tplc="0409001B" w:tentative="1">
+      <w:start w:val="1"/>
+      <w:numFmt w:val="lowerRoman"/>
+      <w:lvlText w:val="%9."/>
+      <w:lvlJc w:val="right"/>
+      <w:pPr>
+        <w:ind w:left="6480" w:hanging="180"/>
+      </w:pPr>
+    </w:lvl>
+  </w:abstractNum>
   <w:num w:numId="1" w16cid:durableId="413626571">
     <w:abstractNumId w:val="1"/>
   </w:num>
@@ -704,6 +1108,9 @@
   </w:num>
   <w:num w:numId="11" w16cid:durableId="1937248024">
     <w:abstractNumId w:val="1"/>
+  </w:num>
+  <w:num w:numId="12" w16cid:durableId="1054307817">
+    <w:abstractNumId w:val="2"/>
   </w:num>
 </w:numbering>
 </file>
@@ -1321,6 +1728,7 @@
   <w:style w:type="character" w:default="1" w:styleId="DefaultParagraphFont">
     <w:name w:val="Default Paragraph Font"/>
     <w:uiPriority w:val="1"/>
+    <w:semiHidden/>
     <w:unhideWhenUsed/>
   </w:style>
   <w:style w:type="table" w:default="1" w:styleId="TableNormal">
@@ -2372,9 +2780,10 @@
     <w:autoRedefine/>
     <w:uiPriority w:val="1"/>
     <w:qFormat/>
-    <w:rsid w:val="00AD4F9B"/>
+    <w:rsid w:val="00583161"/>
     <w:pPr>
       <w:spacing w:after="0" w:line="240" w:lineRule="auto"/>
+      <w:ind w:left="1440"/>
     </w:pPr>
     <w:rPr>
       <w:color w:val="000000" w:themeColor="text1"/>
@@ -2550,6 +2959,18 @@
     <w:rPr>
       <w:color w:val="605E5C"/>
       <w:shd w:val="clear" w:color="auto" w:fill="E1DFDD"/>
+    </w:rPr>
+  </w:style>
+  <w:style w:type="character" w:styleId="FollowedHyperlink">
+    <w:name w:val="FollowedHyperlink"/>
+    <w:basedOn w:val="DefaultParagraphFont"/>
+    <w:uiPriority w:val="99"/>
+    <w:semiHidden/>
+    <w:unhideWhenUsed/>
+    <w:rsid w:val="00943A9E"/>
+    <w:rPr>
+      <w:color w:val="954F72" w:themeColor="followedHyperlink"/>
+      <w:u w:val="single"/>
     </w:rPr>
   </w:style>
 </w:styles>

</xml_diff>